<commit_message>
modified excelsheet feature files
</commit_message>
<xml_diff>
--- a/Mifos Automation Installation steps.docx
+++ b/Mifos Automation Installation steps.docx
@@ -63,6 +63,8 @@
         </w:rPr>
         <w:t xml:space="preserve"> </w:t>
       </w:r>
+      <w:bookmarkStart w:id="0" w:name="_GoBack"/>
+      <w:bookmarkEnd w:id="0"/>
       <w:r>
         <w:rPr>
           <w:b/>
@@ -310,10 +312,7 @@
       </w:r>
       <w:proofErr w:type="spellEnd"/>
       <w:r>
-        <w:t xml:space="preserve"> test automation</w:t>
-      </w:r>
-      <w:r>
-        <w:t xml:space="preserve"> </w:t>
+        <w:t xml:space="preserve"> test automation 27 Feb</w:t>
       </w:r>
       <w:r>
         <w:t>)</w:t>
@@ -417,47 +416,7 @@
       <w:r>
         <w:t xml:space="preserve"> got opened click on File -&gt; Import -&gt; General -&gt; Existing project into workspace </w:t>
       </w:r>
-      <w:r>
-        <w:t xml:space="preserve">and import 1) </w:t>
-      </w:r>
-      <w:proofErr w:type="spellStart"/>
-      <w:r>
-        <w:t>browsermob</w:t>
-      </w:r>
-      <w:proofErr w:type="spellEnd"/>
-      <w:r>
-        <w:t>-proxy</w:t>
-      </w:r>
-      <w:r>
-        <w:t xml:space="preserve"> 2)</w:t>
-      </w:r>
-      <w:r>
-        <w:t xml:space="preserve"> </w:t>
-      </w:r>
-      <w:proofErr w:type="spellStart"/>
-      <w:r>
-        <w:t>Mifos</w:t>
-      </w:r>
-      <w:proofErr w:type="spellEnd"/>
-      <w:r>
-        <w:t xml:space="preserve"> testing framework</w:t>
-      </w:r>
-      <w:r>
-        <w:t xml:space="preserve"> 3)</w:t>
-      </w:r>
-      <w:r>
-        <w:t xml:space="preserve"> </w:t>
-      </w:r>
-      <w:proofErr w:type="spellStart"/>
-      <w:r>
-        <w:t>Mifos</w:t>
-      </w:r>
-      <w:proofErr w:type="spellEnd"/>
-      <w:r>
-        <w:t xml:space="preserve"> test Automation</w:t>
-      </w:r>
-    </w:p>
-    <w:p/>
+    </w:p>
     <w:p>
       <w:r>
         <w:rPr>
@@ -517,6 +476,8 @@
         <w:t xml:space="preserve"> on Next -&gt; In Import projects page click on Browse  and select the file location and in options as copy projects into work space -&gt; Click on Finish.</w:t>
       </w:r>
     </w:p>
+    <w:p/>
+    <w:p/>
     <w:p>
       <w:r>
         <w:lastRenderedPageBreak/>
@@ -627,18 +588,7 @@
       </w:r>
       <w:proofErr w:type="spellEnd"/>
       <w:r>
-        <w:t xml:space="preserve"> in which make sure you have </w:t>
-      </w:r>
-      <w:proofErr w:type="spellStart"/>
-      <w:r>
-        <w:t>site.base-url</w:t>
-      </w:r>
-      <w:proofErr w:type="spellEnd"/>
-      <w:r>
-        <w:t xml:space="preserve"> </w:t>
-      </w:r>
-      <w:r>
-        <w:t xml:space="preserve"> as </w:t>
+        <w:t xml:space="preserve"> in which make sure you have URL as </w:t>
       </w:r>
       <w:hyperlink r:id="rId11" w:history="1">
         <w:r>
@@ -651,10 +601,18 @@
     </w:p>
     <w:p>
       <w:r>
-        <w:t>14.</w:t>
-      </w:r>
-      <w:r>
-        <w:t xml:space="preserve">Click on </w:t>
+        <w:t>14</w:t>
+      </w:r>
+      <w:proofErr w:type="gramStart"/>
+      <w:r>
+        <w:t>.</w:t>
+      </w:r>
+      <w:r>
+        <w:t>Click</w:t>
+      </w:r>
+      <w:proofErr w:type="gramEnd"/>
+      <w:r>
+        <w:t xml:space="preserve"> on </w:t>
       </w:r>
       <w:proofErr w:type="spellStart"/>
       <w:r>
@@ -678,12 +636,7 @@
       </w:r>
       <w:proofErr w:type="spellEnd"/>
       <w:r>
-        <w:t xml:space="preserve"> -&gt;right click on </w:t>
-      </w:r>
-      <w:bookmarkStart w:id="0" w:name="_GoBack"/>
-      <w:bookmarkEnd w:id="0"/>
-      <w:r>
-        <w:t xml:space="preserve">Tests.java and run as </w:t>
+        <w:t xml:space="preserve"> -&gt;right click on ClientTests.java and run as </w:t>
       </w:r>
       <w:proofErr w:type="spellStart"/>
       <w:r>

</xml_diff>